<commit_message>
Entrrega 3 + Word
</commit_message>
<xml_diff>
--- a/Memoria.docx
+++ b/Memoria.docx
@@ -118,7 +118,7 @@
                                         <w:szCs w:val="68"/>
                                       </w:rPr>
                                     </w:pPr>
-                                    <w:del w:id="0" w:author="MIGUEL PAÑOS GONZÁLEZ" w:date="2022-11-04T13:02:00Z">
+                                    <w:del w:id="1" w:author="MIGUEL PAÑOS GONZÁLEZ [2]" w:date="2022-11-04T13:02:00Z">
                                       <w:r>
                                         <w:rPr>
                                           <w:rFonts w:asciiTheme="majorHAnsi" w:eastAsiaTheme="majorEastAsia" w:hAnsiTheme="majorHAnsi" w:cstheme="majorBidi"/>
@@ -130,7 +130,7 @@
                                         <w:delText>Practica 1 sistemas interactivos</w:delText>
                                       </w:r>
                                     </w:del>
-                                    <w:ins w:id="1" w:author="MIGUEL PAÑOS GONZÁLEZ" w:date="2022-11-04T13:02:00Z">
+                                    <w:ins w:id="2" w:author="MIGUEL PAÑOS GONZÁLEZ [2]" w:date="2022-11-04T13:02:00Z">
                                       <w:r>
                                         <w:rPr>
                                           <w:rFonts w:asciiTheme="majorHAnsi" w:eastAsiaTheme="majorEastAsia" w:hAnsiTheme="majorHAnsi" w:cstheme="majorBidi"/>
@@ -139,27 +139,7 @@
                                           <w:sz w:val="64"/>
                                           <w:szCs w:val="64"/>
                                         </w:rPr>
-                                        <w:t>Practica</w:t>
-                                      </w:r>
-                                      <w:r>
-                                        <w:rPr>
-                                          <w:rFonts w:asciiTheme="majorHAnsi" w:eastAsiaTheme="majorEastAsia" w:hAnsiTheme="majorHAnsi" w:cstheme="majorBidi"/>
-                                          <w:caps/>
-                                          <w:color w:val="8496B0" w:themeColor="text2" w:themeTint="99"/>
-                                          <w:sz w:val="64"/>
-                                          <w:szCs w:val="64"/>
-                                        </w:rPr>
-                                        <w:t>s</w:t>
-                                      </w:r>
-                                      <w:r>
-                                        <w:rPr>
-                                          <w:rFonts w:asciiTheme="majorHAnsi" w:eastAsiaTheme="majorEastAsia" w:hAnsiTheme="majorHAnsi" w:cstheme="majorBidi"/>
-                                          <w:caps/>
-                                          <w:color w:val="8496B0" w:themeColor="text2" w:themeTint="99"/>
-                                          <w:sz w:val="64"/>
-                                          <w:szCs w:val="64"/>
-                                        </w:rPr>
-                                        <w:t xml:space="preserve"> sistemas interactivos</w:t>
+                                        <w:t>Practicas sistemas interactivos</w:t>
                                       </w:r>
                                     </w:ins>
                                   </w:p>
@@ -263,7 +243,7 @@
                                   <w:szCs w:val="68"/>
                                 </w:rPr>
                               </w:pPr>
-                              <w:del w:id="2" w:author="MIGUEL PAÑOS GONZÁLEZ" w:date="2022-11-04T13:02:00Z">
+                              <w:del w:id="3" w:author="MIGUEL PAÑOS GONZÁLEZ [2]" w:date="2022-11-04T13:02:00Z">
                                 <w:r>
                                   <w:rPr>
                                     <w:rFonts w:asciiTheme="majorHAnsi" w:eastAsiaTheme="majorEastAsia" w:hAnsiTheme="majorHAnsi" w:cstheme="majorBidi"/>
@@ -275,7 +255,7 @@
                                   <w:delText>Practica 1 sistemas interactivos</w:delText>
                                 </w:r>
                               </w:del>
-                              <w:ins w:id="3" w:author="MIGUEL PAÑOS GONZÁLEZ" w:date="2022-11-04T13:02:00Z">
+                              <w:ins w:id="4" w:author="MIGUEL PAÑOS GONZÁLEZ [2]" w:date="2022-11-04T13:02:00Z">
                                 <w:r>
                                   <w:rPr>
                                     <w:rFonts w:asciiTheme="majorHAnsi" w:eastAsiaTheme="majorEastAsia" w:hAnsiTheme="majorHAnsi" w:cstheme="majorBidi"/>
@@ -284,27 +264,7 @@
                                     <w:sz w:val="64"/>
                                     <w:szCs w:val="64"/>
                                   </w:rPr>
-                                  <w:t>Practica</w:t>
-                                </w:r>
-                                <w:r>
-                                  <w:rPr>
-                                    <w:rFonts w:asciiTheme="majorHAnsi" w:eastAsiaTheme="majorEastAsia" w:hAnsiTheme="majorHAnsi" w:cstheme="majorBidi"/>
-                                    <w:caps/>
-                                    <w:color w:val="8496B0" w:themeColor="text2" w:themeTint="99"/>
-                                    <w:sz w:val="64"/>
-                                    <w:szCs w:val="64"/>
-                                  </w:rPr>
-                                  <w:t>s</w:t>
-                                </w:r>
-                                <w:r>
-                                  <w:rPr>
-                                    <w:rFonts w:asciiTheme="majorHAnsi" w:eastAsiaTheme="majorEastAsia" w:hAnsiTheme="majorHAnsi" w:cstheme="majorBidi"/>
-                                    <w:caps/>
-                                    <w:color w:val="8496B0" w:themeColor="text2" w:themeTint="99"/>
-                                    <w:sz w:val="64"/>
-                                    <w:szCs w:val="64"/>
-                                  </w:rPr>
-                                  <w:t xml:space="preserve"> sistemas interactivos</w:t>
+                                  <w:t>Practicas sistemas interactivos</w:t>
                                 </w:r>
                               </w:ins>
                             </w:p>
@@ -1336,14 +1296,20 @@
         <w:p>
           <w:pPr>
             <w:pStyle w:val="TDC1"/>
-            <w:tabs>
-              <w:tab w:val="right" w:leader="dot" w:pos="8494"/>
-            </w:tabs>
             <w:rPr>
+              <w:ins w:id="5" w:author="MIGUEL PAÑOS GONZÁLEZ" w:date="2022-11-05T12:25:00Z"/>
               <w:rFonts w:eastAsiaTheme="minorEastAsia"/>
               <w:noProof/>
               <w:lang w:eastAsia="es-ES"/>
             </w:rPr>
+            <w:pPrChange w:id="6" w:author="MIGUEL PAÑOS GONZÁLEZ" w:date="2022-11-05T12:25:00Z">
+              <w:pPr>
+                <w:pStyle w:val="TDC1"/>
+                <w:tabs>
+                  <w:tab w:val="right" w:leader="dot" w:pos="8494"/>
+                </w:tabs>
+              </w:pPr>
+            </w:pPrChange>
           </w:pPr>
           <w:r>
             <w:fldChar w:fldCharType="begin"/>
@@ -1354,12 +1320,52 @@
           <w:r>
             <w:fldChar w:fldCharType="separate"/>
           </w:r>
-          <w:hyperlink w:anchor="_Toc116903803" w:history="1">
+          <w:ins w:id="7" w:author="MIGUEL PAÑOS GONZÁLEZ" w:date="2022-11-05T12:25:00Z">
             <w:r>
               <w:rPr>
                 <w:rStyle w:val="Hipervnculo"/>
                 <w:noProof/>
               </w:rPr>
+              <w:fldChar w:fldCharType="begin"/>
+            </w:r>
+            <w:r>
+              <w:rPr>
+                <w:rStyle w:val="Hipervnculo"/>
+                <w:noProof/>
+              </w:rPr>
+              <w:instrText xml:space="preserve"> </w:instrText>
+            </w:r>
+            <w:r>
+              <w:rPr>
+                <w:noProof/>
+              </w:rPr>
+              <w:instrText>HYPERLINK \l "_Toc118543575"</w:instrText>
+            </w:r>
+            <w:r>
+              <w:rPr>
+                <w:rStyle w:val="Hipervnculo"/>
+                <w:noProof/>
+              </w:rPr>
+              <w:instrText xml:space="preserve"> </w:instrText>
+            </w:r>
+            <w:r>
+              <w:rPr>
+                <w:rStyle w:val="Hipervnculo"/>
+                <w:noProof/>
+              </w:rPr>
+            </w:r>
+            <w:r>
+              <w:rPr>
+                <w:rStyle w:val="Hipervnculo"/>
+                <w:noProof/>
+              </w:rPr>
+              <w:fldChar w:fldCharType="separate"/>
+            </w:r>
+            <w:r>
+              <w:rPr>
+                <w:rStyle w:val="Hipervnculo"/>
+                <w:noProof/>
+              </w:rPr>
               <w:t>Creación de un libro o guía de estilos</w:t>
             </w:r>
             <w:r>
@@ -1381,7 +1387,7 @@
                 <w:noProof/>
                 <w:webHidden/>
               </w:rPr>
-              <w:instrText xml:space="preserve"> PAGEREF _Toc116903803 \h </w:instrText>
+              <w:instrText xml:space="preserve"> PAGEREF _Toc118543575 \h </w:instrText>
             </w:r>
             <w:r>
               <w:rPr>
@@ -1389,47 +1395,102 @@
                 <w:webHidden/>
               </w:rPr>
             </w:r>
+          </w:ins>
+          <w:r>
+            <w:rPr>
+              <w:noProof/>
+              <w:webHidden/>
+            </w:rPr>
+            <w:fldChar w:fldCharType="separate"/>
+          </w:r>
+          <w:ins w:id="8" w:author="MIGUEL PAÑOS GONZÁLEZ" w:date="2022-11-05T12:25:00Z">
             <w:r>
               <w:rPr>
                 <w:noProof/>
                 <w:webHidden/>
               </w:rPr>
-              <w:fldChar w:fldCharType="separate"/>
+              <w:t>1</w:t>
             </w:r>
             <w:r>
               <w:rPr>
                 <w:noProof/>
                 <w:webHidden/>
               </w:rPr>
-              <w:t>1</w:t>
-            </w:r>
-            <w:r>
-              <w:rPr>
-                <w:noProof/>
-                <w:webHidden/>
-              </w:rPr>
               <w:fldChar w:fldCharType="end"/>
             </w:r>
-          </w:hyperlink>
+            <w:r>
+              <w:rPr>
+                <w:rStyle w:val="Hipervnculo"/>
+                <w:noProof/>
+              </w:rPr>
+              <w:fldChar w:fldCharType="end"/>
+            </w:r>
+          </w:ins>
         </w:p>
         <w:p>
           <w:pPr>
             <w:pStyle w:val="TDC1"/>
-            <w:tabs>
-              <w:tab w:val="right" w:leader="dot" w:pos="8494"/>
-            </w:tabs>
             <w:rPr>
+              <w:ins w:id="9" w:author="MIGUEL PAÑOS GONZÁLEZ" w:date="2022-11-05T12:25:00Z"/>
               <w:rFonts w:eastAsiaTheme="minorEastAsia"/>
               <w:noProof/>
               <w:lang w:eastAsia="es-ES"/>
             </w:rPr>
+            <w:pPrChange w:id="10" w:author="MIGUEL PAÑOS GONZÁLEZ" w:date="2022-11-05T12:25:00Z">
+              <w:pPr>
+                <w:pStyle w:val="TDC1"/>
+                <w:tabs>
+                  <w:tab w:val="right" w:leader="dot" w:pos="8494"/>
+                </w:tabs>
+              </w:pPr>
+            </w:pPrChange>
           </w:pPr>
-          <w:hyperlink w:anchor="_Toc116903804" w:history="1">
+          <w:ins w:id="11" w:author="MIGUEL PAÑOS GONZÁLEZ" w:date="2022-11-05T12:25:00Z">
             <w:r>
               <w:rPr>
                 <w:rStyle w:val="Hipervnculo"/>
                 <w:noProof/>
               </w:rPr>
+              <w:fldChar w:fldCharType="begin"/>
+            </w:r>
+            <w:r>
+              <w:rPr>
+                <w:rStyle w:val="Hipervnculo"/>
+                <w:noProof/>
+              </w:rPr>
+              <w:instrText xml:space="preserve"> </w:instrText>
+            </w:r>
+            <w:r>
+              <w:rPr>
+                <w:noProof/>
+              </w:rPr>
+              <w:instrText>HYPERLINK \l "_Toc118543576"</w:instrText>
+            </w:r>
+            <w:r>
+              <w:rPr>
+                <w:rStyle w:val="Hipervnculo"/>
+                <w:noProof/>
+              </w:rPr>
+              <w:instrText xml:space="preserve"> </w:instrText>
+            </w:r>
+            <w:r>
+              <w:rPr>
+                <w:rStyle w:val="Hipervnculo"/>
+                <w:noProof/>
+              </w:rPr>
+            </w:r>
+            <w:r>
+              <w:rPr>
+                <w:rStyle w:val="Hipervnculo"/>
+                <w:noProof/>
+              </w:rPr>
+              <w:fldChar w:fldCharType="separate"/>
+            </w:r>
+            <w:r>
+              <w:rPr>
+                <w:rStyle w:val="Hipervnculo"/>
+                <w:noProof/>
+              </w:rPr>
               <w:t>Creación de distintos “wireframe” con distintos patrones de diseño.</w:t>
             </w:r>
             <w:r>
@@ -1451,7 +1512,7 @@
                 <w:noProof/>
                 <w:webHidden/>
               </w:rPr>
-              <w:instrText xml:space="preserve"> PAGEREF _Toc116903804 \h </w:instrText>
+              <w:instrText xml:space="preserve"> PAGEREF _Toc118543576 \h </w:instrText>
             </w:r>
             <w:r>
               <w:rPr>
@@ -1459,48 +1520,103 @@
                 <w:webHidden/>
               </w:rPr>
             </w:r>
+          </w:ins>
+          <w:r>
+            <w:rPr>
+              <w:noProof/>
+              <w:webHidden/>
+            </w:rPr>
+            <w:fldChar w:fldCharType="separate"/>
+          </w:r>
+          <w:ins w:id="12" w:author="MIGUEL PAÑOS GONZÁLEZ" w:date="2022-11-05T12:25:00Z">
             <w:r>
               <w:rPr>
                 <w:noProof/>
                 <w:webHidden/>
               </w:rPr>
-              <w:fldChar w:fldCharType="separate"/>
+              <w:t>2</w:t>
             </w:r>
             <w:r>
               <w:rPr>
                 <w:noProof/>
                 <w:webHidden/>
               </w:rPr>
-              <w:t>2</w:t>
-            </w:r>
-            <w:r>
-              <w:rPr>
-                <w:noProof/>
-                <w:webHidden/>
-              </w:rPr>
               <w:fldChar w:fldCharType="end"/>
             </w:r>
-          </w:hyperlink>
+            <w:r>
+              <w:rPr>
+                <w:rStyle w:val="Hipervnculo"/>
+                <w:noProof/>
+              </w:rPr>
+              <w:fldChar w:fldCharType="end"/>
+            </w:r>
+          </w:ins>
         </w:p>
         <w:p>
           <w:pPr>
             <w:pStyle w:val="TDC1"/>
-            <w:tabs>
-              <w:tab w:val="right" w:leader="dot" w:pos="8494"/>
-            </w:tabs>
             <w:rPr>
+              <w:ins w:id="13" w:author="MIGUEL PAÑOS GONZÁLEZ" w:date="2022-11-05T12:25:00Z"/>
               <w:rFonts w:eastAsiaTheme="minorEastAsia"/>
               <w:noProof/>
               <w:lang w:eastAsia="es-ES"/>
             </w:rPr>
+            <w:pPrChange w:id="14" w:author="MIGUEL PAÑOS GONZÁLEZ" w:date="2022-11-05T12:25:00Z">
+              <w:pPr>
+                <w:pStyle w:val="TDC1"/>
+                <w:tabs>
+                  <w:tab w:val="right" w:leader="dot" w:pos="8494"/>
+                </w:tabs>
+              </w:pPr>
+            </w:pPrChange>
           </w:pPr>
-          <w:hyperlink w:anchor="_Toc116903805" w:history="1">
+          <w:ins w:id="15" w:author="MIGUEL PAÑOS GONZÁLEZ" w:date="2022-11-05T12:25:00Z">
             <w:r>
               <w:rPr>
                 <w:rStyle w:val="Hipervnculo"/>
                 <w:noProof/>
               </w:rPr>
-              <w:t>Enlace al repositorio de github</w:t>
+              <w:fldChar w:fldCharType="begin"/>
+            </w:r>
+            <w:r>
+              <w:rPr>
+                <w:rStyle w:val="Hipervnculo"/>
+                <w:noProof/>
+              </w:rPr>
+              <w:instrText xml:space="preserve"> </w:instrText>
+            </w:r>
+            <w:r>
+              <w:rPr>
+                <w:noProof/>
+              </w:rPr>
+              <w:instrText>HYPERLINK \l "_Toc118543577"</w:instrText>
+            </w:r>
+            <w:r>
+              <w:rPr>
+                <w:rStyle w:val="Hipervnculo"/>
+                <w:noProof/>
+              </w:rPr>
+              <w:instrText xml:space="preserve"> </w:instrText>
+            </w:r>
+            <w:r>
+              <w:rPr>
+                <w:rStyle w:val="Hipervnculo"/>
+                <w:noProof/>
+              </w:rPr>
+            </w:r>
+            <w:r>
+              <w:rPr>
+                <w:rStyle w:val="Hipervnculo"/>
+                <w:noProof/>
+              </w:rPr>
+              <w:fldChar w:fldCharType="separate"/>
+            </w:r>
+            <w:r>
+              <w:rPr>
+                <w:rStyle w:val="Hipervnculo"/>
+                <w:noProof/>
+              </w:rPr>
+              <w:t>Diseño responsive</w:t>
             </w:r>
             <w:r>
               <w:rPr>
@@ -1521,7 +1637,7 @@
                 <w:noProof/>
                 <w:webHidden/>
               </w:rPr>
-              <w:instrText xml:space="preserve"> PAGEREF _Toc116903805 \h </w:instrText>
+              <w:instrText xml:space="preserve"> PAGEREF _Toc118543577 \h </w:instrText>
             </w:r>
             <w:r>
               <w:rPr>
@@ -1529,47 +1645,227 @@
                 <w:webHidden/>
               </w:rPr>
             </w:r>
+          </w:ins>
+          <w:r>
+            <w:rPr>
+              <w:noProof/>
+              <w:webHidden/>
+            </w:rPr>
+            <w:fldChar w:fldCharType="separate"/>
+          </w:r>
+          <w:ins w:id="16" w:author="MIGUEL PAÑOS GONZÁLEZ" w:date="2022-11-05T12:25:00Z">
             <w:r>
               <w:rPr>
                 <w:noProof/>
                 <w:webHidden/>
               </w:rPr>
-              <w:fldChar w:fldCharType="separate"/>
+              <w:t>4</w:t>
             </w:r>
             <w:r>
               <w:rPr>
                 <w:noProof/>
                 <w:webHidden/>
               </w:rPr>
-              <w:t>4</w:t>
-            </w:r>
-            <w:r>
-              <w:rPr>
-                <w:noProof/>
-                <w:webHidden/>
-              </w:rPr>
               <w:fldChar w:fldCharType="end"/>
             </w:r>
-          </w:hyperlink>
+            <w:r>
+              <w:rPr>
+                <w:rStyle w:val="Hipervnculo"/>
+                <w:noProof/>
+              </w:rPr>
+              <w:fldChar w:fldCharType="end"/>
+            </w:r>
+          </w:ins>
         </w:p>
         <w:p>
           <w:pPr>
             <w:pStyle w:val="TDC1"/>
-            <w:tabs>
-              <w:tab w:val="right" w:leader="dot" w:pos="8494"/>
-            </w:tabs>
             <w:rPr>
+              <w:ins w:id="17" w:author="MIGUEL PAÑOS GONZÁLEZ" w:date="2022-11-05T12:25:00Z"/>
               <w:rFonts w:eastAsiaTheme="minorEastAsia"/>
               <w:noProof/>
               <w:lang w:eastAsia="es-ES"/>
             </w:rPr>
+            <w:pPrChange w:id="18" w:author="MIGUEL PAÑOS GONZÁLEZ" w:date="2022-11-05T12:25:00Z">
+              <w:pPr>
+                <w:pStyle w:val="TDC1"/>
+                <w:tabs>
+                  <w:tab w:val="right" w:leader="dot" w:pos="8494"/>
+                </w:tabs>
+              </w:pPr>
+            </w:pPrChange>
           </w:pPr>
-          <w:hyperlink w:anchor="_Toc116903806" w:history="1">
+          <w:ins w:id="19" w:author="MIGUEL PAÑOS GONZÁLEZ" w:date="2022-11-05T12:25:00Z">
             <w:r>
               <w:rPr>
                 <w:rStyle w:val="Hipervnculo"/>
                 <w:noProof/>
               </w:rPr>
+              <w:fldChar w:fldCharType="begin"/>
+            </w:r>
+            <w:r>
+              <w:rPr>
+                <w:rStyle w:val="Hipervnculo"/>
+                <w:noProof/>
+              </w:rPr>
+              <w:instrText xml:space="preserve"> </w:instrText>
+            </w:r>
+            <w:r>
+              <w:rPr>
+                <w:noProof/>
+              </w:rPr>
+              <w:instrText>HYPERLINK \l "_Toc118543578"</w:instrText>
+            </w:r>
+            <w:r>
+              <w:rPr>
+                <w:rStyle w:val="Hipervnculo"/>
+                <w:noProof/>
+              </w:rPr>
+              <w:instrText xml:space="preserve"> </w:instrText>
+            </w:r>
+            <w:r>
+              <w:rPr>
+                <w:rStyle w:val="Hipervnculo"/>
+                <w:noProof/>
+              </w:rPr>
+            </w:r>
+            <w:r>
+              <w:rPr>
+                <w:rStyle w:val="Hipervnculo"/>
+                <w:noProof/>
+              </w:rPr>
+              <w:fldChar w:fldCharType="separate"/>
+            </w:r>
+            <w:r>
+              <w:rPr>
+                <w:rStyle w:val="Hipervnculo"/>
+                <w:noProof/>
+              </w:rPr>
+              <w:t>Enlace al repositorio de github</w:t>
+            </w:r>
+            <w:r>
+              <w:rPr>
+                <w:noProof/>
+                <w:webHidden/>
+              </w:rPr>
+              <w:tab/>
+            </w:r>
+            <w:r>
+              <w:rPr>
+                <w:noProof/>
+                <w:webHidden/>
+              </w:rPr>
+              <w:fldChar w:fldCharType="begin"/>
+            </w:r>
+            <w:r>
+              <w:rPr>
+                <w:noProof/>
+                <w:webHidden/>
+              </w:rPr>
+              <w:instrText xml:space="preserve"> PAGEREF _Toc118543578 \h </w:instrText>
+            </w:r>
+            <w:r>
+              <w:rPr>
+                <w:noProof/>
+                <w:webHidden/>
+              </w:rPr>
+            </w:r>
+          </w:ins>
+          <w:r>
+            <w:rPr>
+              <w:noProof/>
+              <w:webHidden/>
+            </w:rPr>
+            <w:fldChar w:fldCharType="separate"/>
+          </w:r>
+          <w:ins w:id="20" w:author="MIGUEL PAÑOS GONZÁLEZ" w:date="2022-11-05T12:25:00Z">
+            <w:r>
+              <w:rPr>
+                <w:noProof/>
+                <w:webHidden/>
+              </w:rPr>
+              <w:t>5</w:t>
+            </w:r>
+            <w:r>
+              <w:rPr>
+                <w:noProof/>
+                <w:webHidden/>
+              </w:rPr>
+              <w:fldChar w:fldCharType="end"/>
+            </w:r>
+            <w:r>
+              <w:rPr>
+                <w:rStyle w:val="Hipervnculo"/>
+                <w:noProof/>
+              </w:rPr>
+              <w:fldChar w:fldCharType="end"/>
+            </w:r>
+          </w:ins>
+        </w:p>
+        <w:p>
+          <w:pPr>
+            <w:pStyle w:val="TDC1"/>
+            <w:rPr>
+              <w:ins w:id="21" w:author="MIGUEL PAÑOS GONZÁLEZ" w:date="2022-11-05T12:25:00Z"/>
+              <w:rFonts w:eastAsiaTheme="minorEastAsia"/>
+              <w:noProof/>
+              <w:lang w:eastAsia="es-ES"/>
+            </w:rPr>
+            <w:pPrChange w:id="22" w:author="MIGUEL PAÑOS GONZÁLEZ" w:date="2022-11-05T12:25:00Z">
+              <w:pPr>
+                <w:pStyle w:val="TDC1"/>
+                <w:tabs>
+                  <w:tab w:val="right" w:leader="dot" w:pos="8494"/>
+                </w:tabs>
+              </w:pPr>
+            </w:pPrChange>
+          </w:pPr>
+          <w:ins w:id="23" w:author="MIGUEL PAÑOS GONZÁLEZ" w:date="2022-11-05T12:25:00Z">
+            <w:r>
+              <w:rPr>
+                <w:rStyle w:val="Hipervnculo"/>
+                <w:noProof/>
+              </w:rPr>
+              <w:fldChar w:fldCharType="begin"/>
+            </w:r>
+            <w:r>
+              <w:rPr>
+                <w:rStyle w:val="Hipervnculo"/>
+                <w:noProof/>
+              </w:rPr>
+              <w:instrText xml:space="preserve"> </w:instrText>
+            </w:r>
+            <w:r>
+              <w:rPr>
+                <w:noProof/>
+              </w:rPr>
+              <w:instrText>HYPERLINK \l "_Toc118543579"</w:instrText>
+            </w:r>
+            <w:r>
+              <w:rPr>
+                <w:rStyle w:val="Hipervnculo"/>
+                <w:noProof/>
+              </w:rPr>
+              <w:instrText xml:space="preserve"> </w:instrText>
+            </w:r>
+            <w:r>
+              <w:rPr>
+                <w:rStyle w:val="Hipervnculo"/>
+                <w:noProof/>
+              </w:rPr>
+            </w:r>
+            <w:r>
+              <w:rPr>
+                <w:rStyle w:val="Hipervnculo"/>
+                <w:noProof/>
+              </w:rPr>
+              <w:fldChar w:fldCharType="separate"/>
+            </w:r>
+            <w:r>
+              <w:rPr>
+                <w:rStyle w:val="Hipervnculo"/>
+                <w:noProof/>
+              </w:rPr>
               <w:t>Bibliografía</w:t>
             </w:r>
             <w:r>
@@ -1591,7 +1887,7 @@
                 <w:noProof/>
                 <w:webHidden/>
               </w:rPr>
-              <w:instrText xml:space="preserve"> PAGEREF _Toc116903806 \h </w:instrText>
+              <w:instrText xml:space="preserve"> PAGEREF _Toc118543579 \h </w:instrText>
             </w:r>
             <w:r>
               <w:rPr>
@@ -1599,28 +1895,201 @@
                 <w:webHidden/>
               </w:rPr>
             </w:r>
+          </w:ins>
+          <w:r>
+            <w:rPr>
+              <w:noProof/>
+              <w:webHidden/>
+            </w:rPr>
+            <w:fldChar w:fldCharType="separate"/>
+          </w:r>
+          <w:ins w:id="24" w:author="MIGUEL PAÑOS GONZÁLEZ" w:date="2022-11-05T12:25:00Z">
             <w:r>
               <w:rPr>
                 <w:noProof/>
                 <w:webHidden/>
               </w:rPr>
-              <w:fldChar w:fldCharType="separate"/>
+              <w:t>5</w:t>
             </w:r>
             <w:r>
               <w:rPr>
                 <w:noProof/>
                 <w:webHidden/>
               </w:rPr>
-              <w:t>4</w:t>
+              <w:fldChar w:fldCharType="end"/>
+            </w:r>
+            <w:r>
+              <w:rPr>
+                <w:rStyle w:val="Hipervnculo"/>
+                <w:noProof/>
+              </w:rPr>
+              <w:fldChar w:fldCharType="end"/>
+            </w:r>
+          </w:ins>
+        </w:p>
+        <w:p>
+          <w:pPr>
+            <w:pStyle w:val="TDC1"/>
+            <w:rPr>
+              <w:del w:id="25" w:author="MIGUEL PAÑOS GONZÁLEZ" w:date="2022-11-05T12:25:00Z"/>
+              <w:rFonts w:eastAsiaTheme="minorEastAsia"/>
+              <w:noProof/>
+              <w:lang w:eastAsia="es-ES"/>
+            </w:rPr>
+            <w:pPrChange w:id="26" w:author="MIGUEL PAÑOS GONZÁLEZ" w:date="2022-11-05T12:25:00Z">
+              <w:pPr>
+                <w:pStyle w:val="TDC1"/>
+                <w:tabs>
+                  <w:tab w:val="right" w:leader="dot" w:pos="8494"/>
+                </w:tabs>
+              </w:pPr>
+            </w:pPrChange>
+          </w:pPr>
+          <w:del w:id="27" w:author="MIGUEL PAÑOS GONZÁLEZ" w:date="2022-11-05T12:25:00Z">
+            <w:r>
+              <w:rPr>
+                <w:noProof/>
+                <w:rPrChange w:id="28" w:author="MIGUEL PAÑOS GONZÁLEZ" w:date="2022-11-05T12:25:00Z">
+                  <w:rPr>
+                    <w:rStyle w:val="Hipervnculo"/>
+                    <w:noProof/>
+                  </w:rPr>
+                </w:rPrChange>
+              </w:rPr>
+              <w:delText>Creación de un libro o guía de estilos</w:delText>
             </w:r>
             <w:r>
               <w:rPr>
                 <w:noProof/>
                 <w:webHidden/>
               </w:rPr>
-              <w:fldChar w:fldCharType="end"/>
-            </w:r>
-          </w:hyperlink>
+              <w:tab/>
+              <w:delText>1</w:delText>
+            </w:r>
+          </w:del>
+        </w:p>
+        <w:p>
+          <w:pPr>
+            <w:pStyle w:val="TDC1"/>
+            <w:rPr>
+              <w:del w:id="29" w:author="MIGUEL PAÑOS GONZÁLEZ" w:date="2022-11-05T12:25:00Z"/>
+              <w:rFonts w:eastAsiaTheme="minorEastAsia"/>
+              <w:noProof/>
+              <w:lang w:eastAsia="es-ES"/>
+            </w:rPr>
+            <w:pPrChange w:id="30" w:author="MIGUEL PAÑOS GONZÁLEZ" w:date="2022-11-05T12:25:00Z">
+              <w:pPr>
+                <w:pStyle w:val="TDC1"/>
+                <w:tabs>
+                  <w:tab w:val="right" w:leader="dot" w:pos="8494"/>
+                </w:tabs>
+              </w:pPr>
+            </w:pPrChange>
+          </w:pPr>
+          <w:del w:id="31" w:author="MIGUEL PAÑOS GONZÁLEZ" w:date="2022-11-05T12:25:00Z">
+            <w:r>
+              <w:rPr>
+                <w:noProof/>
+                <w:rPrChange w:id="32" w:author="MIGUEL PAÑOS GONZÁLEZ" w:date="2022-11-05T12:25:00Z">
+                  <w:rPr>
+                    <w:rStyle w:val="Hipervnculo"/>
+                    <w:noProof/>
+                  </w:rPr>
+                </w:rPrChange>
+              </w:rPr>
+              <w:delText>Creación de distintos “wireframe” con distintos patrones de diseño.</w:delText>
+            </w:r>
+            <w:r>
+              <w:rPr>
+                <w:noProof/>
+                <w:webHidden/>
+              </w:rPr>
+              <w:tab/>
+              <w:delText>2</w:delText>
+            </w:r>
+          </w:del>
+        </w:p>
+        <w:p>
+          <w:pPr>
+            <w:pStyle w:val="TDC1"/>
+            <w:rPr>
+              <w:del w:id="33" w:author="MIGUEL PAÑOS GONZÁLEZ" w:date="2022-11-05T12:25:00Z"/>
+              <w:rFonts w:eastAsiaTheme="minorEastAsia"/>
+              <w:noProof/>
+              <w:lang w:eastAsia="es-ES"/>
+            </w:rPr>
+            <w:pPrChange w:id="34" w:author="MIGUEL PAÑOS GONZÁLEZ" w:date="2022-11-05T12:25:00Z">
+              <w:pPr>
+                <w:pStyle w:val="TDC1"/>
+                <w:tabs>
+                  <w:tab w:val="right" w:leader="dot" w:pos="8494"/>
+                </w:tabs>
+              </w:pPr>
+            </w:pPrChange>
+          </w:pPr>
+          <w:del w:id="35" w:author="MIGUEL PAÑOS GONZÁLEZ" w:date="2022-11-05T12:25:00Z">
+            <w:r>
+              <w:rPr>
+                <w:noProof/>
+                <w:rPrChange w:id="36" w:author="MIGUEL PAÑOS GONZÁLEZ" w:date="2022-11-05T12:25:00Z">
+                  <w:rPr>
+                    <w:rStyle w:val="Hipervnculo"/>
+                    <w:noProof/>
+                  </w:rPr>
+                </w:rPrChange>
+              </w:rPr>
+              <w:delText>Enlace al repositorio de github</w:delText>
+            </w:r>
+            <w:r>
+              <w:rPr>
+                <w:noProof/>
+                <w:webHidden/>
+              </w:rPr>
+              <w:tab/>
+              <w:delText>4</w:delText>
+            </w:r>
+          </w:del>
+        </w:p>
+        <w:p>
+          <w:pPr>
+            <w:pStyle w:val="TDC1"/>
+            <w:rPr>
+              <w:del w:id="37" w:author="MIGUEL PAÑOS GONZÁLEZ" w:date="2022-11-05T12:25:00Z"/>
+              <w:rFonts w:eastAsiaTheme="minorEastAsia"/>
+              <w:noProof/>
+              <w:lang w:eastAsia="es-ES"/>
+            </w:rPr>
+            <w:pPrChange w:id="38" w:author="MIGUEL PAÑOS GONZÁLEZ" w:date="2022-11-05T12:25:00Z">
+              <w:pPr>
+                <w:pStyle w:val="TDC1"/>
+                <w:tabs>
+                  <w:tab w:val="right" w:leader="dot" w:pos="8494"/>
+                </w:tabs>
+              </w:pPr>
+            </w:pPrChange>
+          </w:pPr>
+          <w:del w:id="39" w:author="MIGUEL PAÑOS GONZÁLEZ" w:date="2022-11-05T12:25:00Z">
+            <w:r>
+              <w:rPr>
+                <w:noProof/>
+                <w:rPrChange w:id="40" w:author="MIGUEL PAÑOS GONZÁLEZ" w:date="2022-11-05T12:25:00Z">
+                  <w:rPr>
+                    <w:rStyle w:val="Hipervnculo"/>
+                    <w:noProof/>
+                  </w:rPr>
+                </w:rPrChange>
+              </w:rPr>
+              <w:delText>Bibliografía</w:delText>
+            </w:r>
+            <w:r>
+              <w:rPr>
+                <w:noProof/>
+                <w:webHidden/>
+              </w:rPr>
+              <w:tab/>
+              <w:delText>4</w:delText>
+            </w:r>
+          </w:del>
         </w:p>
         <w:p>
           <w:r>
@@ -1642,34 +2111,34 @@
       <w:pPr>
         <w:pStyle w:val="Ttulo1"/>
       </w:pPr>
-      <w:bookmarkStart w:id="4" w:name="_Toc116903803"/>
+      <w:bookmarkStart w:id="41" w:name="_Toc118543575"/>
       <w:r>
         <w:t>Creación de un libro o guía de estilos</w:t>
       </w:r>
-      <w:bookmarkEnd w:id="4"/>
+      <w:bookmarkEnd w:id="41"/>
     </w:p>
     <w:p/>
     <w:p>
       <w:pPr>
         <w:jc w:val="both"/>
         <w:rPr>
-          <w:ins w:id="5" w:author="MIGUEL PAÑOS GONZÁLEZ" w:date="2022-10-10T12:32:00Z"/>
+          <w:ins w:id="42" w:author="MIGUEL PAÑOS GONZÁLEZ [2]" w:date="2022-10-10T12:32:00Z"/>
         </w:rPr>
       </w:pPr>
       <w:r>
         <w:t>Dado que estamos modelando una web que muestre contenido informativo, tendremos que centrarnos en patrones de diseño que se centren más en mostrar la información</w:t>
       </w:r>
-      <w:ins w:id="6" w:author="MIGUEL PAÑOS GONZÁLEZ" w:date="2022-10-10T12:48:00Z">
+      <w:ins w:id="43" w:author="MIGUEL PAÑOS GONZÁLEZ [2]" w:date="2022-10-10T12:48:00Z">
         <w:r>
           <w:t xml:space="preserve"> de manera adecuad</w:t>
         </w:r>
       </w:ins>
-      <w:ins w:id="7" w:author="MIGUEL PAÑOS GONZÁLEZ" w:date="2022-11-04T12:47:00Z">
+      <w:ins w:id="44" w:author="MIGUEL PAÑOS GONZÁLEZ [2]" w:date="2022-11-04T12:47:00Z">
         <w:r>
           <w:t>a.</w:t>
         </w:r>
       </w:ins>
-      <w:del w:id="8" w:author="MIGUEL PAÑOS GONZÁLEZ" w:date="2022-11-04T12:47:00Z">
+      <w:del w:id="45" w:author="MIGUEL PAÑOS GONZÁLEZ [2]" w:date="2022-11-04T12:47:00Z">
         <w:r>
           <w:delText>.</w:delText>
         </w:r>
@@ -1681,7 +2150,7 @@
     <w:p>
       <w:pPr>
         <w:jc w:val="both"/>
-        <w:pPrChange w:id="9" w:author="MIGUEL PAÑOS GONZÁLEZ" w:date="2022-10-10T12:30:00Z">
+        <w:pPrChange w:id="46" w:author="MIGUEL PAÑOS GONZÁLEZ [2]" w:date="2022-10-10T12:30:00Z">
           <w:pPr/>
         </w:pPrChange>
       </w:pPr>
@@ -1690,7 +2159,7 @@
       <w:pPr>
         <w:jc w:val="both"/>
         <w:rPr>
-          <w:ins w:id="10" w:author="MIGUEL PAÑOS GONZÁLEZ" w:date="2022-10-10T12:32:00Z"/>
+          <w:ins w:id="47" w:author="MIGUEL PAÑOS GONZÁLEZ [2]" w:date="2022-10-10T12:32:00Z"/>
         </w:rPr>
       </w:pPr>
       <w:r>
@@ -1701,18 +2170,18 @@
       <w:pPr>
         <w:jc w:val="both"/>
         <w:rPr>
-          <w:ins w:id="11" w:author="MIGUEL PAÑOS GONZÁLEZ" w:date="2022-10-10T12:32:00Z"/>
-        </w:rPr>
-      </w:pPr>
-    </w:p>
-    <w:p>
-      <w:pPr>
-        <w:jc w:val="both"/>
-        <w:rPr>
-          <w:ins w:id="12" w:author="MIGUEL PAÑOS GONZÁLEZ" w:date="2022-10-10T12:32:00Z"/>
-        </w:rPr>
-      </w:pPr>
-      <w:ins w:id="13" w:author="MIGUEL PAÑOS GONZÁLEZ" w:date="2022-10-10T12:32:00Z">
+          <w:ins w:id="48" w:author="MIGUEL PAÑOS GONZÁLEZ [2]" w:date="2022-10-10T12:32:00Z"/>
+        </w:rPr>
+      </w:pPr>
+    </w:p>
+    <w:p>
+      <w:pPr>
+        <w:jc w:val="both"/>
+        <w:rPr>
+          <w:ins w:id="49" w:author="MIGUEL PAÑOS GONZÁLEZ [2]" w:date="2022-10-10T12:32:00Z"/>
+        </w:rPr>
+      </w:pPr>
+      <w:ins w:id="50" w:author="MIGUEL PAÑOS GONZÁLEZ [2]" w:date="2022-10-10T12:32:00Z">
         <w:r>
           <w:t xml:space="preserve">Respecto al tono y terminología de nuestra web, tendremos </w:t>
         </w:r>
@@ -1724,7 +2193,7 @@
     <w:p>
       <w:pPr>
         <w:jc w:val="both"/>
-        <w:pPrChange w:id="14" w:author="MIGUEL PAÑOS GONZÁLEZ" w:date="2022-10-10T12:30:00Z">
+        <w:pPrChange w:id="51" w:author="MIGUEL PAÑOS GONZÁLEZ [2]" w:date="2022-10-10T12:30:00Z">
           <w:pPr/>
         </w:pPrChange>
       </w:pPr>
@@ -1733,20 +2202,20 @@
       <w:pPr>
         <w:jc w:val="both"/>
         <w:rPr>
-          <w:moveFrom w:id="15" w:author="MIGUEL PAÑOS GONZÁLEZ" w:date="2022-10-10T12:32:00Z"/>
-        </w:rPr>
-        <w:pPrChange w:id="16" w:author="MIGUEL PAÑOS GONZÁLEZ" w:date="2022-10-10T12:30:00Z">
+          <w:moveFrom w:id="52" w:author="MIGUEL PAÑOS GONZÁLEZ [2]" w:date="2022-10-10T12:32:00Z"/>
+        </w:rPr>
+        <w:pPrChange w:id="53" w:author="MIGUEL PAÑOS GONZÁLEZ [2]" w:date="2022-10-10T12:30:00Z">
           <w:pPr/>
         </w:pPrChange>
       </w:pPr>
-      <w:moveFromRangeStart w:id="17" w:author="MIGUEL PAÑOS GONZÁLEZ" w:date="2022-10-10T12:32:00Z" w:name="move116297556"/>
-      <w:moveFrom w:id="18" w:author="MIGUEL PAÑOS GONZÁLEZ" w:date="2022-10-10T12:32:00Z">
+      <w:moveFromRangeStart w:id="54" w:author="MIGUEL PAÑOS GONZÁLEZ [2]" w:date="2022-10-10T12:32:00Z" w:name="move116297556"/>
+      <w:moveFrom w:id="55" w:author="MIGUEL PAÑOS GONZÁLEZ [2]" w:date="2022-10-10T12:32:00Z">
         <w:r>
           <w:t>En cuanto a la forma de la web, nos deberemos centrar en hacer la web de un modo más visual para que los usuarios no se aburran y abandonen la página.</w:t>
         </w:r>
       </w:moveFrom>
     </w:p>
-    <w:moveFromRangeEnd w:id="17"/>
+    <w:moveFromRangeEnd w:id="54"/>
     <w:p>
       <w:pPr>
         <w:jc w:val="both"/>
@@ -1757,17 +2226,17 @@
       <w:r>
         <w:t>debemos considerar tener la información de un modo homogéneo ya que tenemos información sobre varios volcanes con cualidades diferentes, pero con la misma estructura.</w:t>
       </w:r>
-      <w:ins w:id="19" w:author="MIGUEL PAÑOS GONZÁLEZ" w:date="2022-10-10T12:49:00Z">
+      <w:ins w:id="56" w:author="MIGUEL PAÑOS GONZÁLEZ [2]" w:date="2022-10-10T12:49:00Z">
         <w:r>
           <w:t xml:space="preserve"> También tenemos información general sobre los volcanes con lo que deberemos tener una sección al principio donde </w:t>
         </w:r>
       </w:ins>
-      <w:ins w:id="20" w:author="MIGUEL PAÑOS GONZÁLEZ" w:date="2022-10-10T12:50:00Z">
+      <w:ins w:id="57" w:author="MIGUEL PAÑOS GONZÁLEZ [2]" w:date="2022-10-10T12:50:00Z">
         <w:r>
           <w:t xml:space="preserve">expliquemos la información general y posteriormente tener </w:t>
         </w:r>
       </w:ins>
-      <w:ins w:id="21" w:author="MIGUEL PAÑOS GONZÁLEZ" w:date="2022-10-10T12:51:00Z">
+      <w:ins w:id="58" w:author="MIGUEL PAÑOS GONZÁLEZ [2]" w:date="2022-10-10T12:51:00Z">
         <w:r>
           <w:t>varias secciones (</w:t>
         </w:r>
@@ -1775,7 +2244,7 @@
       <w:r>
         <w:t>artículos</w:t>
       </w:r>
-      <w:ins w:id="22" w:author="MIGUEL PAÑOS GONZÁLEZ" w:date="2022-10-10T12:51:00Z">
+      <w:ins w:id="59" w:author="MIGUEL PAÑOS GONZÁLEZ [2]" w:date="2022-10-10T12:51:00Z">
         <w:r>
           <w:t xml:space="preserve">) con la misma forma para detallar cada </w:t>
         </w:r>
@@ -1788,30 +2257,31 @@
       <w:pPr>
         <w:jc w:val="both"/>
         <w:rPr>
-          <w:ins w:id="23" w:author="MIGUEL PAÑOS GONZÁLEZ" w:date="2022-11-04T12:49:00Z"/>
-        </w:rPr>
-      </w:pPr>
-      <w:ins w:id="24" w:author="MIGUEL PAÑOS GONZÁLEZ" w:date="2022-10-10T12:51:00Z">
-        <w:r>
+          <w:ins w:id="60" w:author="MIGUEL PAÑOS GONZÁLEZ [2]" w:date="2022-11-04T12:49:00Z"/>
+        </w:rPr>
+      </w:pPr>
+      <w:ins w:id="61" w:author="MIGUEL PAÑOS GONZÁLEZ [2]" w:date="2022-10-10T12:51:00Z">
+        <w:r>
+          <w:lastRenderedPageBreak/>
           <w:t xml:space="preserve"> </w:t>
         </w:r>
       </w:ins>
-      <w:del w:id="25" w:author="MIGUEL PAÑOS GONZÁLEZ" w:date="2022-10-10T12:50:00Z">
+      <w:del w:id="62" w:author="MIGUEL PAÑOS GONZÁLEZ [2]" w:date="2022-10-10T12:50:00Z">
         <w:r>
           <w:delText xml:space="preserve"> Así pues, lo más correcto es que </w:delText>
         </w:r>
       </w:del>
-      <w:del w:id="26" w:author="MIGUEL PAÑOS GONZÁLEZ" w:date="2022-10-10T12:51:00Z">
+      <w:del w:id="63" w:author="MIGUEL PAÑOS GONZÁLEZ [2]" w:date="2022-10-10T12:51:00Z">
         <w:r>
           <w:delText>cada sección que tengamos en la página sea un tipo de volcán</w:delText>
         </w:r>
       </w:del>
-      <w:del w:id="27" w:author="MIGUEL PAÑOS GONZÁLEZ" w:date="2022-10-10T12:33:00Z">
+      <w:del w:id="64" w:author="MIGUEL PAÑOS GONZÁLEZ [2]" w:date="2022-10-10T12:33:00Z">
         <w:r>
           <w:delText xml:space="preserve"> junto a una foto y una descripción</w:delText>
         </w:r>
       </w:del>
-      <w:del w:id="28" w:author="MIGUEL PAÑOS GONZÁLEZ" w:date="2022-10-10T12:51:00Z">
+      <w:del w:id="65" w:author="MIGUEL PAÑOS GONZÁLEZ [2]" w:date="2022-10-10T12:51:00Z">
         <w:r>
           <w:delText xml:space="preserve">. </w:delText>
         </w:r>
@@ -1833,7 +2303,7 @@
       <w:pPr>
         <w:jc w:val="both"/>
       </w:pPr>
-      <w:ins w:id="29" w:author="MIGUEL PAÑOS GONZÁLEZ" w:date="2022-11-04T12:49:00Z">
+      <w:ins w:id="66" w:author="MIGUEL PAÑOS GONZÁLEZ [2]" w:date="2022-11-04T12:49:00Z">
         <w:r>
           <w:t>Para construir esta barra de navegación, he usado CSS para estilarlo de forma adecuada.</w:t>
         </w:r>
@@ -1848,49 +2318,61 @@
       <w:pPr>
         <w:jc w:val="both"/>
         <w:rPr>
-          <w:ins w:id="30" w:author="MIGUEL PAÑOS GONZÁLEZ" w:date="2022-10-10T12:35:00Z"/>
+          <w:ins w:id="67" w:author="MIGUEL PAÑOS GONZÁLEZ [2]" w:date="2022-10-10T12:35:00Z"/>
         </w:rPr>
       </w:pPr>
       <w:r>
-        <w:lastRenderedPageBreak/>
-        <w:t>Respecto a los requisitos de la web, deberemos tener una estructura adecuada para que el usuario sepa donde está en cada momento. También es necesario que la web sea accesible para que pueda ser usada por el máximo número de personas. Esto lo lograremos enfocando de manera general el lenguaje usado. Por último, también necesitamos que nuestra web sea adaptable a varios tipos de dispositivo. En este caso, la adaptaremos para usuarios de PC y usuarios de smartphone. Para lograr esto, debemos tener en cuenta que la resolución mínima que tienen los usuarios en sus dispositivos es 1080px. A partir de aquí, podemos ir desarrollando nuestra web en función de la escala mencionada.</w:t>
+        <w:t xml:space="preserve">Respecto a los requisitos de la web, deberemos tener una estructura adecuada para que el usuario sepa </w:t>
       </w:r>
-    </w:p>
-    <w:p>
-      <w:pPr>
-        <w:jc w:val="both"/>
-        <w:rPr>
-          <w:del w:id="31" w:author="MIGUEL PAÑOS GONZÁLEZ" w:date="2022-11-04T12:56:00Z"/>
-        </w:rPr>
-      </w:pPr>
-    </w:p>
-    <w:p>
-      <w:pPr>
-        <w:jc w:val="both"/>
-        <w:rPr>
-          <w:ins w:id="32" w:author="MIGUEL PAÑOS GONZÁLEZ" w:date="2022-10-10T12:32:00Z"/>
-        </w:rPr>
-      </w:pPr>
-    </w:p>
-    <w:p>
-      <w:pPr>
-        <w:jc w:val="both"/>
-        <w:rPr>
-          <w:ins w:id="33" w:author="MIGUEL PAÑOS GONZÁLEZ" w:date="2022-10-10T12:35:00Z"/>
-        </w:rPr>
-      </w:pPr>
-      <w:moveToRangeStart w:id="34" w:author="MIGUEL PAÑOS GONZÁLEZ" w:date="2022-10-10T12:32:00Z" w:name="move116297556"/>
-      <w:moveTo w:id="35" w:author="MIGUEL PAÑOS GONZÁLEZ" w:date="2022-10-10T12:32:00Z">
+      <w:del w:id="68" w:author="MIGUEL PAÑOS GONZÁLEZ" w:date="2022-11-05T12:26:00Z">
+        <w:r>
+          <w:delText>donde</w:delText>
+        </w:r>
+      </w:del>
+      <w:ins w:id="69" w:author="MIGUEL PAÑOS GONZÁLEZ" w:date="2022-11-05T12:26:00Z">
+        <w:r>
+          <w:t>dónde</w:t>
+        </w:r>
+      </w:ins>
+      <w:r>
+        <w:t xml:space="preserve"> está en cada momento. También es necesario que la web sea accesible para que pueda ser usada por el máximo número de personas. Esto lo lograremos enfocando de manera general el lenguaje usado. Por último, también necesitamos que nuestra web sea adaptable a varios tipos de dispositivo. En este caso, la adaptaremos para usuarios de PC y usuarios de smartphone. Para lograr esto, debemos tener en cuenta que la resolución mínima que tienen los usuarios en sus dispositivos es 1080px. A partir de aquí, podemos ir desarrollando nuestra web en función de la escala mencionada.</w:t>
+      </w:r>
+    </w:p>
+    <w:p>
+      <w:pPr>
+        <w:jc w:val="both"/>
+        <w:rPr>
+          <w:del w:id="70" w:author="MIGUEL PAÑOS GONZÁLEZ [2]" w:date="2022-11-04T12:56:00Z"/>
+        </w:rPr>
+      </w:pPr>
+    </w:p>
+    <w:p>
+      <w:pPr>
+        <w:jc w:val="both"/>
+        <w:rPr>
+          <w:ins w:id="71" w:author="MIGUEL PAÑOS GONZÁLEZ [2]" w:date="2022-10-10T12:32:00Z"/>
+        </w:rPr>
+      </w:pPr>
+    </w:p>
+    <w:p>
+      <w:pPr>
+        <w:jc w:val="both"/>
+        <w:rPr>
+          <w:ins w:id="72" w:author="MIGUEL PAÑOS GONZÁLEZ [2]" w:date="2022-10-10T12:35:00Z"/>
+        </w:rPr>
+      </w:pPr>
+      <w:moveToRangeStart w:id="73" w:author="MIGUEL PAÑOS GONZÁLEZ [2]" w:date="2022-10-10T12:32:00Z" w:name="move116297556"/>
+      <w:moveTo w:id="74" w:author="MIGUEL PAÑOS GONZÁLEZ [2]" w:date="2022-10-10T12:32:00Z">
         <w:r>
           <w:t>En cuanto a la forma de la web, nos deberemos centrar en hacer la web de un modo más visual para que los usuarios no se aburran y abandonen la página.</w:t>
         </w:r>
       </w:moveTo>
-      <w:ins w:id="36" w:author="MIGUEL PAÑOS GONZÁLEZ" w:date="2022-10-10T12:52:00Z">
+      <w:ins w:id="75" w:author="MIGUEL PAÑOS GONZÁLEZ [2]" w:date="2022-10-10T12:52:00Z">
         <w:r>
           <w:t xml:space="preserve"> Esto lo podemos conseguir a</w:t>
         </w:r>
       </w:ins>
-      <w:ins w:id="37" w:author="MIGUEL PAÑOS GONZÁLEZ" w:date="2022-10-10T12:53:00Z">
+      <w:ins w:id="76" w:author="MIGUEL PAÑOS GONZÁLEZ [2]" w:date="2022-10-10T12:53:00Z">
         <w:r>
           <w:t>compañando el texto descriptivo con algún tipo de multimedia (fotos, vídeos…).</w:t>
         </w:r>
@@ -1900,40 +2382,40 @@
       <w:pPr>
         <w:jc w:val="both"/>
         <w:rPr>
-          <w:ins w:id="38" w:author="MIGUEL PAÑOS GONZÁLEZ" w:date="2022-10-10T12:37:00Z"/>
-        </w:rPr>
-      </w:pPr>
-      <w:ins w:id="39" w:author="MIGUEL PAÑOS GONZÁLEZ" w:date="2022-10-10T12:35:00Z">
+          <w:ins w:id="77" w:author="MIGUEL PAÑOS GONZÁLEZ [2]" w:date="2022-10-10T12:37:00Z"/>
+        </w:rPr>
+      </w:pPr>
+      <w:ins w:id="78" w:author="MIGUEL PAÑOS GONZÁLEZ [2]" w:date="2022-10-10T12:35:00Z">
         <w:r>
           <w:t>Por último, respecto al contenido de nuestra web deberá integrarse de varias man</w:t>
         </w:r>
       </w:ins>
-      <w:ins w:id="40" w:author="MIGUEL PAÑOS GONZÁLEZ" w:date="2022-10-10T12:36:00Z">
+      <w:ins w:id="79" w:author="MIGUEL PAÑOS GONZÁLEZ [2]" w:date="2022-10-10T12:36:00Z">
         <w:r>
           <w:t xml:space="preserve">eras en función del interés del usuario. Inicialmente, tendremos una </w:t>
         </w:r>
       </w:ins>
-      <w:ins w:id="41" w:author="MIGUEL PAÑOS GONZÁLEZ" w:date="2022-10-10T12:53:00Z">
+      <w:ins w:id="80" w:author="MIGUEL PAÑOS GONZÁLEZ [2]" w:date="2022-10-10T12:53:00Z">
         <w:r>
           <w:t xml:space="preserve">descripción general junto a una </w:t>
         </w:r>
       </w:ins>
-      <w:ins w:id="42" w:author="MIGUEL PAÑOS GONZÁLEZ" w:date="2022-10-10T12:36:00Z">
+      <w:ins w:id="81" w:author="MIGUEL PAÑOS GONZÁLEZ [2]" w:date="2022-10-10T12:36:00Z">
         <w:r>
           <w:t xml:space="preserve">lista de los </w:t>
         </w:r>
       </w:ins>
-      <w:ins w:id="43" w:author="MIGUEL PAÑOS GONZÁLEZ" w:date="2022-10-10T12:53:00Z">
+      <w:ins w:id="82" w:author="MIGUEL PAÑOS GONZÁLEZ [2]" w:date="2022-10-10T12:53:00Z">
         <w:r>
           <w:t>tipo</w:t>
         </w:r>
       </w:ins>
-      <w:ins w:id="44" w:author="MIGUEL PAÑOS GONZÁLEZ" w:date="2022-10-10T12:54:00Z">
+      <w:ins w:id="83" w:author="MIGUEL PAÑOS GONZÁLEZ [2]" w:date="2022-10-10T12:54:00Z">
         <w:r>
           <w:t>s de volcanes/erupciones e incluir fotos y/o vídeos en cada descripción específica</w:t>
         </w:r>
       </w:ins>
-      <w:ins w:id="45" w:author="MIGUEL PAÑOS GONZÁLEZ" w:date="2022-10-10T12:36:00Z">
+      <w:ins w:id="84" w:author="MIGUEL PAÑOS GONZÁLEZ [2]" w:date="2022-10-10T12:36:00Z">
         <w:r>
           <w:t xml:space="preserve">. </w:t>
         </w:r>
@@ -1948,7 +2430,7 @@
       <w:pPr>
         <w:jc w:val="both"/>
         <w:rPr>
-          <w:ins w:id="46" w:author="MIGUEL PAÑOS GONZÁLEZ" w:date="2022-10-10T12:38:00Z"/>
+          <w:ins w:id="85" w:author="MIGUEL PAÑOS GONZÁLEZ [2]" w:date="2022-10-10T12:38:00Z"/>
         </w:rPr>
       </w:pPr>
     </w:p>
@@ -1956,44 +2438,44 @@
       <w:pPr>
         <w:pStyle w:val="Ttulo1"/>
         <w:rPr>
-          <w:ins w:id="47" w:author="MIGUEL PAÑOS GONZÁLEZ" w:date="2022-10-10T12:39:00Z"/>
-        </w:rPr>
-      </w:pPr>
-      <w:bookmarkStart w:id="48" w:name="_Toc116903804"/>
-      <w:ins w:id="49" w:author="MIGUEL PAÑOS GONZÁLEZ" w:date="2022-10-10T12:39:00Z">
+          <w:ins w:id="86" w:author="MIGUEL PAÑOS GONZÁLEZ [2]" w:date="2022-10-10T12:39:00Z"/>
+        </w:rPr>
+      </w:pPr>
+      <w:bookmarkStart w:id="87" w:name="_Toc118543576"/>
+      <w:ins w:id="88" w:author="MIGUEL PAÑOS GONZÁLEZ [2]" w:date="2022-10-10T12:39:00Z">
         <w:r>
           <w:t>Creación de distintos “wireframe” con distintos patrones de diseño.</w:t>
         </w:r>
-        <w:bookmarkEnd w:id="48"/>
-      </w:ins>
-    </w:p>
-    <w:p>
-      <w:pPr>
-        <w:rPr>
-          <w:ins w:id="50" w:author="MIGUEL PAÑOS GONZÁLEZ" w:date="2022-10-10T12:39:00Z"/>
-        </w:rPr>
-      </w:pPr>
-    </w:p>
-    <w:p>
-      <w:pPr>
-        <w:jc w:val="both"/>
-      </w:pPr>
-      <w:ins w:id="51" w:author="MIGUEL PAÑOS GONZÁLEZ" w:date="2022-10-10T12:39:00Z">
+        <w:bookmarkEnd w:id="87"/>
+      </w:ins>
+    </w:p>
+    <w:p>
+      <w:pPr>
+        <w:rPr>
+          <w:ins w:id="89" w:author="MIGUEL PAÑOS GONZÁLEZ [2]" w:date="2022-10-10T12:39:00Z"/>
+        </w:rPr>
+      </w:pPr>
+    </w:p>
+    <w:p>
+      <w:pPr>
+        <w:jc w:val="both"/>
+      </w:pPr>
+      <w:ins w:id="90" w:author="MIGUEL PAÑOS GONZÁLEZ [2]" w:date="2022-10-10T12:39:00Z">
         <w:r>
           <w:t xml:space="preserve">Tal como hemos comentado en el apartado anterior, nos tendremos que centrar en patrones de diseño que se centren más </w:t>
         </w:r>
       </w:ins>
-      <w:ins w:id="52" w:author="MIGUEL PAÑOS GONZÁLEZ" w:date="2022-10-10T12:40:00Z">
+      <w:ins w:id="91" w:author="MIGUEL PAÑOS GONZÁLEZ [2]" w:date="2022-10-10T12:40:00Z">
         <w:r>
           <w:t xml:space="preserve">en mostrar la información de manera adecuada. Así pues, </w:t>
         </w:r>
       </w:ins>
-      <w:ins w:id="53" w:author="MIGUEL PAÑOS GONZÁLEZ" w:date="2022-10-10T12:43:00Z">
+      <w:ins w:id="92" w:author="MIGUEL PAÑOS GONZÁLEZ [2]" w:date="2022-10-10T12:43:00Z">
         <w:r>
           <w:t xml:space="preserve">un buen patrón de diseño sería </w:t>
         </w:r>
       </w:ins>
-      <w:ins w:id="54" w:author="MIGUEL PAÑOS GONZÁLEZ" w:date="2022-10-10T12:55:00Z">
+      <w:ins w:id="93" w:author="MIGUEL PAÑOS GONZÁLEZ [2]" w:date="2022-10-10T12:55:00Z">
         <w:r>
           <w:t xml:space="preserve">un tipo de cards de </w:t>
         </w:r>
@@ -2001,12 +2483,12 @@
       <w:r>
         <w:t>contenido,</w:t>
       </w:r>
-      <w:ins w:id="55" w:author="MIGUEL PAÑOS GONZÁLEZ" w:date="2022-10-10T12:55:00Z">
+      <w:ins w:id="94" w:author="MIGUEL PAÑOS GONZÁLEZ [2]" w:date="2022-10-10T12:55:00Z">
         <w:r>
           <w:t xml:space="preserve"> pero modificado ya que mostraremos </w:t>
         </w:r>
       </w:ins>
-      <w:ins w:id="56" w:author="MIGUEL PAÑOS GONZÁLEZ" w:date="2022-10-10T12:56:00Z">
+      <w:ins w:id="95" w:author="MIGUEL PAÑOS GONZÁLEZ [2]" w:date="2022-10-10T12:56:00Z">
         <w:r>
           <w:t>una descripción general de lo que vamos a hablar</w:t>
         </w:r>
@@ -2014,7 +2496,7 @@
       <w:r>
         <w:t xml:space="preserve"> junto a un índice asociado a cada artículo</w:t>
       </w:r>
-      <w:ins w:id="57" w:author="MIGUEL PAÑOS GONZÁLEZ" w:date="2022-10-10T12:56:00Z">
+      <w:ins w:id="96" w:author="MIGUEL PAÑOS GONZÁLEZ [2]" w:date="2022-10-10T12:56:00Z">
         <w:r>
           <w:t>.</w:t>
         </w:r>
@@ -2024,7 +2506,7 @@
       <w:pPr>
         <w:jc w:val="both"/>
       </w:pPr>
-      <w:ins w:id="58" w:author="MIGUEL PAÑOS GONZÁLEZ" w:date="2022-10-10T12:56:00Z">
+      <w:ins w:id="97" w:author="MIGUEL PAÑOS GONZÁLEZ [2]" w:date="2022-10-10T12:56:00Z">
         <w:r>
           <w:t xml:space="preserve"> Cuando tengamos que definir varios tipos de erupciones/volcanes usaremos </w:t>
         </w:r>
@@ -2035,7 +2517,7 @@
       <w:r>
         <w:t>sección la cual contiene diferentes artículos (&lt;article&gt;&lt;/article&gt;)</w:t>
       </w:r>
-      <w:ins w:id="59" w:author="MIGUEL PAÑOS GONZÁLEZ" w:date="2022-10-10T12:56:00Z">
+      <w:ins w:id="98" w:author="MIGUEL PAÑOS GONZÁLEZ [2]" w:date="2022-10-10T12:56:00Z">
         <w:r>
           <w:t xml:space="preserve"> para </w:t>
         </w:r>
@@ -2043,12 +2525,12 @@
       <w:r>
         <w:t>definir correctamente cada</w:t>
       </w:r>
-      <w:ins w:id="60" w:author="MIGUEL PAÑOS GONZÁLEZ" w:date="2022-10-10T12:56:00Z">
+      <w:ins w:id="99" w:author="MIGUEL PAÑOS GONZÁLEZ [2]" w:date="2022-10-10T12:56:00Z">
         <w:r>
           <w:t xml:space="preserve"> </w:t>
         </w:r>
       </w:ins>
-      <w:ins w:id="61" w:author="MIGUEL PAÑOS GONZÁLEZ" w:date="2022-10-10T12:57:00Z">
+      <w:ins w:id="100" w:author="MIGUEL PAÑOS GONZÁLEZ [2]" w:date="2022-10-10T12:57:00Z">
         <w:r>
           <w:t xml:space="preserve">clasificación que hagamos </w:t>
         </w:r>
@@ -2059,7 +2541,7 @@
       <w:r>
         <w:t>tenga una estructura homogénea</w:t>
       </w:r>
-      <w:ins w:id="62" w:author="MIGUEL PAÑOS GONZÁLEZ" w:date="2022-10-10T12:57:00Z">
+      <w:ins w:id="101" w:author="MIGUEL PAÑOS GONZÁLEZ [2]" w:date="2022-10-10T12:57:00Z">
         <w:r>
           <w:t>.</w:t>
         </w:r>
@@ -2068,13 +2550,16 @@
     <w:p>
       <w:pPr>
         <w:jc w:val="both"/>
-      </w:pPr>
-      <w:ins w:id="63" w:author="MIGUEL PAÑOS GONZÁLEZ" w:date="2022-10-10T12:57:00Z">
+        <w:rPr>
+          <w:del w:id="102" w:author="MIGUEL PAÑOS GONZÁLEZ" w:date="2022-11-05T12:26:00Z"/>
+        </w:rPr>
+      </w:pPr>
+      <w:ins w:id="103" w:author="MIGUEL PAÑOS GONZÁLEZ [2]" w:date="2022-10-10T12:57:00Z">
         <w:r>
           <w:t xml:space="preserve"> Así pues, un</w:t>
         </w:r>
       </w:ins>
-      <w:ins w:id="64" w:author="MIGUEL PAÑOS GONZÁLEZ" w:date="2022-10-10T12:59:00Z">
+      <w:ins w:id="104" w:author="MIGUEL PAÑOS GONZÁLEZ [2]" w:date="2022-10-10T12:59:00Z">
         <w:r>
           <w:t xml:space="preserve"> </w:t>
         </w:r>
@@ -2082,38 +2567,48 @@
       <w:r>
         <w:t xml:space="preserve">esquema </w:t>
       </w:r>
-      <w:ins w:id="65" w:author="MIGUEL PAÑOS GONZÁLEZ" w:date="2022-10-10T12:59:00Z">
-        <w:r>
-          <w:t>wireframe adecuado sería algo así:</w:t>
-        </w:r>
-      </w:ins>
-    </w:p>
-    <w:p>
-      <w:pPr>
-        <w:jc w:val="both"/>
-        <w:rPr>
-          <w:del w:id="66" w:author="MIGUEL PAÑOS GONZÁLEZ" w:date="2022-11-04T12:54:00Z"/>
-        </w:rPr>
-      </w:pPr>
-    </w:p>
-    <w:p>
-      <w:pPr>
-        <w:jc w:val="both"/>
-      </w:pPr>
-    </w:p>
-    <w:p>
-      <w:pPr>
-        <w:jc w:val="both"/>
-        <w:rPr>
-          <w:ins w:id="67" w:author="MIGUEL PAÑOS GONZÁLEZ" w:date="2022-10-10T12:59:00Z"/>
-        </w:rPr>
-      </w:pPr>
-      <w:del w:id="68" w:author="MIGUEL PAÑOS GONZÁLEZ" w:date="2022-11-04T12:54:00Z">
+      <w:ins w:id="105" w:author="MIGUEL PAÑOS GONZÁLEZ [2]" w:date="2022-10-10T12:59:00Z">
+        <w:r>
+          <w:t>wireframe adecuado sería algo así</w:t>
+        </w:r>
+        <w:del w:id="106" w:author="MIGUEL PAÑOS GONZÁLEZ" w:date="2022-11-05T12:26:00Z">
+          <w:r>
+            <w:delText>:</w:delText>
+          </w:r>
+        </w:del>
+      </w:ins>
+    </w:p>
+    <w:p>
+      <w:pPr>
+        <w:jc w:val="both"/>
+        <w:rPr>
+          <w:del w:id="107" w:author="MIGUEL PAÑOS GONZÁLEZ [2]" w:date="2022-11-04T12:54:00Z"/>
+        </w:rPr>
+      </w:pPr>
+      <w:ins w:id="108" w:author="MIGUEL PAÑOS GONZÁLEZ" w:date="2022-11-05T12:27:00Z">
+        <w:r>
+          <w:lastRenderedPageBreak/>
+          <w:t>Wireframe inicial:</w:t>
+        </w:r>
+      </w:ins>
+    </w:p>
+    <w:p>
+      <w:pPr>
+        <w:jc w:val="both"/>
+      </w:pPr>
+    </w:p>
+    <w:p>
+      <w:pPr>
+        <w:jc w:val="both"/>
+        <w:rPr>
+          <w:ins w:id="109" w:author="MIGUEL PAÑOS GONZÁLEZ" w:date="2022-11-05T12:27:00Z"/>
+        </w:rPr>
+      </w:pPr>
+      <w:del w:id="110" w:author="MIGUEL PAÑOS GONZÁLEZ [2]" w:date="2022-11-04T12:54:00Z">
         <w:r>
           <w:rPr>
             <w:noProof/>
           </w:rPr>
-          <w:lastRenderedPageBreak/>
           <w:drawing>
             <wp:inline distT="0" distB="0" distL="0" distR="0" wp14:anchorId="72093527" wp14:editId="025E28EC">
               <wp:extent cx="5397500" cy="4870450"/>
@@ -2164,7 +2659,140 @@
           </w:drawing>
         </w:r>
       </w:del>
-      <w:ins w:id="69" w:author="MIGUEL PAÑOS GONZÁLEZ" w:date="2022-11-04T12:54:00Z">
+    </w:p>
+    <w:p>
+      <w:pPr>
+        <w:jc w:val="both"/>
+        <w:rPr>
+          <w:ins w:id="111" w:author="MIGUEL PAÑOS GONZÁLEZ" w:date="2022-11-05T12:27:00Z"/>
+        </w:rPr>
+      </w:pPr>
+    </w:p>
+    <w:p>
+      <w:pPr>
+        <w:jc w:val="both"/>
+        <w:rPr>
+          <w:ins w:id="112" w:author="MIGUEL PAÑOS GONZÁLEZ" w:date="2022-11-05T12:27:00Z"/>
+        </w:rPr>
+      </w:pPr>
+    </w:p>
+    <w:p>
+      <w:pPr>
+        <w:jc w:val="both"/>
+        <w:rPr>
+          <w:ins w:id="113" w:author="MIGUEL PAÑOS GONZÁLEZ" w:date="2022-11-05T12:27:00Z"/>
+        </w:rPr>
+      </w:pPr>
+    </w:p>
+    <w:p>
+      <w:pPr>
+        <w:jc w:val="both"/>
+        <w:rPr>
+          <w:ins w:id="114" w:author="MIGUEL PAÑOS GONZÁLEZ" w:date="2022-11-05T12:27:00Z"/>
+        </w:rPr>
+      </w:pPr>
+    </w:p>
+    <w:p>
+      <w:pPr>
+        <w:jc w:val="both"/>
+        <w:rPr>
+          <w:ins w:id="115" w:author="MIGUEL PAÑOS GONZÁLEZ" w:date="2022-11-05T12:27:00Z"/>
+        </w:rPr>
+      </w:pPr>
+    </w:p>
+    <w:p>
+      <w:pPr>
+        <w:jc w:val="both"/>
+        <w:rPr>
+          <w:ins w:id="116" w:author="MIGUEL PAÑOS GONZÁLEZ" w:date="2022-11-05T12:27:00Z"/>
+        </w:rPr>
+      </w:pPr>
+    </w:p>
+    <w:p>
+      <w:pPr>
+        <w:jc w:val="both"/>
+        <w:rPr>
+          <w:ins w:id="117" w:author="MIGUEL PAÑOS GONZÁLEZ" w:date="2022-11-05T12:27:00Z"/>
+        </w:rPr>
+      </w:pPr>
+    </w:p>
+    <w:p>
+      <w:pPr>
+        <w:jc w:val="both"/>
+        <w:rPr>
+          <w:ins w:id="118" w:author="MIGUEL PAÑOS GONZÁLEZ" w:date="2022-11-05T12:27:00Z"/>
+        </w:rPr>
+      </w:pPr>
+    </w:p>
+    <w:p>
+      <w:pPr>
+        <w:jc w:val="both"/>
+        <w:rPr>
+          <w:ins w:id="119" w:author="MIGUEL PAÑOS GONZÁLEZ" w:date="2022-11-05T12:27:00Z"/>
+        </w:rPr>
+      </w:pPr>
+    </w:p>
+    <w:p>
+      <w:pPr>
+        <w:jc w:val="both"/>
+        <w:rPr>
+          <w:ins w:id="120" w:author="MIGUEL PAÑOS GONZÁLEZ" w:date="2022-11-05T12:27:00Z"/>
+        </w:rPr>
+      </w:pPr>
+    </w:p>
+    <w:p>
+      <w:pPr>
+        <w:jc w:val="both"/>
+        <w:rPr>
+          <w:ins w:id="121" w:author="MIGUEL PAÑOS GONZÁLEZ" w:date="2022-11-05T12:27:00Z"/>
+        </w:rPr>
+      </w:pPr>
+    </w:p>
+    <w:p>
+      <w:pPr>
+        <w:jc w:val="both"/>
+        <w:rPr>
+          <w:ins w:id="122" w:author="MIGUEL PAÑOS GONZÁLEZ" w:date="2022-11-05T12:27:00Z"/>
+        </w:rPr>
+      </w:pPr>
+    </w:p>
+    <w:p>
+      <w:pPr>
+        <w:jc w:val="both"/>
+        <w:rPr>
+          <w:ins w:id="123" w:author="MIGUEL PAÑOS GONZÁLEZ" w:date="2022-11-05T12:26:00Z"/>
+        </w:rPr>
+      </w:pPr>
+    </w:p>
+    <w:p>
+      <w:pPr>
+        <w:jc w:val="both"/>
+        <w:rPr>
+          <w:ins w:id="124" w:author="MIGUEL PAÑOS GONZÁLEZ" w:date="2022-11-05T12:27:00Z"/>
+        </w:rPr>
+      </w:pPr>
+      <w:ins w:id="125" w:author="MIGUEL PAÑOS GONZÁLEZ" w:date="2022-11-05T12:27:00Z">
+        <w:r>
+          <w:t>Wireframe después de estilar con CSS:</w:t>
+        </w:r>
+      </w:ins>
+    </w:p>
+    <w:p>
+      <w:pPr>
+        <w:jc w:val="both"/>
+        <w:rPr>
+          <w:ins w:id="126" w:author="MIGUEL PAÑOS GONZÁLEZ" w:date="2022-11-05T12:27:00Z"/>
+        </w:rPr>
+      </w:pPr>
+    </w:p>
+    <w:p>
+      <w:pPr>
+        <w:jc w:val="both"/>
+        <w:rPr>
+          <w:ins w:id="127" w:author="MIGUEL PAÑOS GONZÁLEZ [2]" w:date="2022-10-10T12:59:00Z"/>
+        </w:rPr>
+      </w:pPr>
+      <w:ins w:id="128" w:author="MIGUEL PAÑOS GONZÁLEZ [2]" w:date="2022-11-04T12:54:00Z">
         <w:r>
           <w:rPr>
             <w:noProof/>
@@ -2224,7 +2852,7 @@
       <w:pPr>
         <w:jc w:val="both"/>
         <w:rPr>
-          <w:ins w:id="70" w:author="MIGUEL PAÑOS GONZÁLEZ" w:date="2022-10-10T12:59:00Z"/>
+          <w:ins w:id="129" w:author="MIGUEL PAÑOS GONZÁLEZ [2]" w:date="2022-10-10T12:59:00Z"/>
         </w:rPr>
       </w:pPr>
     </w:p>
@@ -2241,12 +2869,12 @@
       <w:r>
         <w:t xml:space="preserve">tendremos una barra de navegación con </w:t>
       </w:r>
-      <w:ins w:id="71" w:author="MIGUEL PAÑOS GONZÁLEZ" w:date="2022-11-04T12:55:00Z">
+      <w:ins w:id="130" w:author="MIGUEL PAÑOS GONZÁLEZ [2]" w:date="2022-11-04T12:55:00Z">
         <w:r>
           <w:t>el menú desplegable para que el usuario se oriente bien y tenga una herramienta sencilla para buscar directamente el artículo que le interese.</w:t>
         </w:r>
       </w:ins>
-      <w:del w:id="72" w:author="MIGUEL PAÑOS GONZÁLEZ" w:date="2022-11-04T12:55:00Z">
+      <w:del w:id="131" w:author="MIGUEL PAÑOS GONZÁLEZ [2]" w:date="2022-11-04T12:55:00Z">
         <w:r>
           <w:delText>tan solo un botón de home. Cuando estilemos la web, añadiremos botones desplegables en función de lo que quiera ver el usuario.</w:delText>
         </w:r>
@@ -2256,10 +2884,10 @@
       <w:pPr>
         <w:jc w:val="both"/>
         <w:rPr>
-          <w:del w:id="73" w:author="MIGUEL PAÑOS GONZÁLEZ" w:date="2022-11-04T12:55:00Z"/>
-        </w:rPr>
-      </w:pPr>
-      <w:del w:id="74" w:author="MIGUEL PAÑOS GONZÁLEZ" w:date="2022-11-04T12:55:00Z">
+          <w:del w:id="132" w:author="MIGUEL PAÑOS GONZÁLEZ [2]" w:date="2022-11-04T12:55:00Z"/>
+        </w:rPr>
+      </w:pPr>
+      <w:del w:id="133" w:author="MIGUEL PAÑOS GONZÁLEZ [2]" w:date="2022-11-04T12:55:00Z">
         <w:r>
           <w:delText>La primera sección será el índice de la página el cual permite al usuario navegar al artículo que desee. Esto ayudará al usuario a tener la información de una manera esquematizada para ayudarle a encontrar lo que desee.</w:delText>
         </w:r>
@@ -2272,7 +2900,7 @@
       <w:r>
         <w:t xml:space="preserve">La </w:t>
       </w:r>
-      <w:del w:id="75" w:author="MIGUEL PAÑOS GONZÁLEZ" w:date="2022-11-04T12:55:00Z">
+      <w:del w:id="134" w:author="MIGUEL PAÑOS GONZÁLEZ [2]" w:date="2022-11-04T12:55:00Z">
         <w:r>
           <w:delText>segunda</w:delText>
         </w:r>
@@ -2280,7 +2908,7 @@
           <w:delText xml:space="preserve"> </w:delText>
         </w:r>
       </w:del>
-      <w:ins w:id="76" w:author="MIGUEL PAÑOS GONZÁLEZ" w:date="2022-11-04T12:55:00Z">
+      <w:ins w:id="135" w:author="MIGUEL PAÑOS GONZÁLEZ [2]" w:date="2022-11-04T12:55:00Z">
         <w:r>
           <w:t xml:space="preserve">primera </w:t>
         </w:r>
@@ -2297,9 +2925,10 @@
         <w:jc w:val="both"/>
       </w:pPr>
       <w:r>
+        <w:lastRenderedPageBreak/>
         <w:t xml:space="preserve">La </w:t>
       </w:r>
-      <w:del w:id="77" w:author="MIGUEL PAÑOS GONZÁLEZ" w:date="2022-11-04T12:55:00Z">
+      <w:del w:id="136" w:author="MIGUEL PAÑOS GONZÁLEZ [2]" w:date="2022-11-04T12:55:00Z">
         <w:r>
           <w:delText>tercera</w:delText>
         </w:r>
@@ -2307,7 +2936,7 @@
           <w:delText xml:space="preserve"> </w:delText>
         </w:r>
       </w:del>
-      <w:ins w:id="78" w:author="MIGUEL PAÑOS GONZÁLEZ" w:date="2022-11-04T12:55:00Z">
+      <w:ins w:id="137" w:author="MIGUEL PAÑOS GONZÁLEZ [2]" w:date="2022-11-04T12:55:00Z">
         <w:r>
           <w:t xml:space="preserve">segunda </w:t>
         </w:r>
@@ -2348,18 +2977,127 @@
     <w:p>
       <w:pPr>
         <w:pStyle w:val="Ttulo1"/>
-      </w:pPr>
-      <w:bookmarkStart w:id="79" w:name="_Toc116903805"/>
+        <w:rPr>
+          <w:ins w:id="138" w:author="MIGUEL PAÑOS GONZÁLEZ" w:date="2022-11-05T12:18:00Z"/>
+        </w:rPr>
+      </w:pPr>
+      <w:bookmarkStart w:id="139" w:name="_Toc118543577"/>
+      <w:ins w:id="140" w:author="MIGUEL PAÑOS GONZÁLEZ" w:date="2022-11-05T12:18:00Z">
+        <w:r>
+          <w:t>Diseño responsive</w:t>
+        </w:r>
+        <w:bookmarkEnd w:id="139"/>
+      </w:ins>
+    </w:p>
+    <w:p>
+      <w:pPr>
+        <w:rPr>
+          <w:ins w:id="141" w:author="MIGUEL PAÑOS GONZÁLEZ" w:date="2022-11-05T12:18:00Z"/>
+        </w:rPr>
+      </w:pPr>
+    </w:p>
+    <w:p>
+      <w:pPr>
+        <w:jc w:val="both"/>
+        <w:rPr>
+          <w:ins w:id="142" w:author="MIGUEL PAÑOS GONZÁLEZ" w:date="2022-11-05T12:20:00Z"/>
+        </w:rPr>
+        <w:pPrChange w:id="143" w:author="MIGUEL PAÑOS GONZÁLEZ" w:date="2022-11-05T12:25:00Z">
+          <w:pPr/>
+        </w:pPrChange>
+      </w:pPr>
+      <w:ins w:id="144" w:author="MIGUEL PAÑOS GONZÁLEZ" w:date="2022-11-05T12:19:00Z">
+        <w:r>
+          <w:t xml:space="preserve">Dado que los usuarios pueden acceder a la web desde distintos dispositivos con resoluciones distintas, tenemos que modelar los elementos de </w:t>
+        </w:r>
+      </w:ins>
+      <w:ins w:id="145" w:author="MIGUEL PAÑOS GONZÁLEZ" w:date="2022-11-05T12:24:00Z">
+        <w:r>
+          <w:t xml:space="preserve">dicha web </w:t>
+        </w:r>
+      </w:ins>
+      <w:ins w:id="146" w:author="MIGUEL PAÑOS GONZÁLEZ" w:date="2022-11-05T12:19:00Z">
+        <w:r>
+          <w:t xml:space="preserve">para que se adapten a la resolución del dispositivo en el cual se esté </w:t>
+        </w:r>
+      </w:ins>
+      <w:ins w:id="147" w:author="MIGUEL PAÑOS GONZÁLEZ" w:date="2022-11-05T12:20:00Z">
+        <w:r>
+          <w:t>visitando</w:t>
+        </w:r>
+      </w:ins>
+      <w:ins w:id="148" w:author="MIGUEL PAÑOS GONZÁLEZ" w:date="2022-11-05T12:25:00Z">
+        <w:r>
+          <w:t>.</w:t>
+        </w:r>
+      </w:ins>
+    </w:p>
+    <w:p>
+      <w:pPr>
+        <w:jc w:val="both"/>
+        <w:rPr>
+          <w:ins w:id="149" w:author="MIGUEL PAÑOS GONZÁLEZ" w:date="2022-11-05T12:22:00Z"/>
+        </w:rPr>
+        <w:pPrChange w:id="150" w:author="MIGUEL PAÑOS GONZÁLEZ" w:date="2022-11-05T12:25:00Z">
+          <w:pPr/>
+        </w:pPrChange>
+      </w:pPr>
+      <w:ins w:id="151" w:author="MIGUEL PAÑOS GONZÁLEZ" w:date="2022-11-05T12:22:00Z">
+        <w:r>
+          <w:t xml:space="preserve"> Para lograr esto, he estilado con CSS los elementos HTML de mi web para que se comporten de una manera responsive.</w:t>
+        </w:r>
+      </w:ins>
+    </w:p>
+    <w:p>
+      <w:pPr>
+        <w:jc w:val="both"/>
+        <w:rPr>
+          <w:ins w:id="152" w:author="MIGUEL PAÑOS GONZÁLEZ" w:date="2022-11-05T12:18:00Z"/>
+        </w:rPr>
+        <w:pPrChange w:id="153" w:author="MIGUEL PAÑOS GONZÁLEZ" w:date="2022-11-05T12:25:00Z">
+          <w:pPr>
+            <w:pStyle w:val="Ttulo1"/>
+          </w:pPr>
+        </w:pPrChange>
+      </w:pPr>
+      <w:ins w:id="154" w:author="MIGUEL PAÑOS GONZÁLEZ" w:date="2022-11-05T12:23:00Z">
+        <w:r>
+          <w:t xml:space="preserve">Con una resolución grande, el usuario podrá ver la imagen asociada a cada artículo en el centro. Sin embargo, si el usuario está </w:t>
+        </w:r>
+      </w:ins>
+      <w:ins w:id="155" w:author="MIGUEL PAÑOS GONZÁLEZ" w:date="2022-11-05T12:24:00Z">
+        <w:r>
+          <w:t>usando un dispositivo con una resolución menor (por ejemplo, un móvil) esta imagen se mostrará justo debajo del artículo que esté leyendo.</w:t>
+        </w:r>
+      </w:ins>
+    </w:p>
+    <w:p>
+      <w:pPr>
+        <w:rPr>
+          <w:ins w:id="156" w:author="MIGUEL PAÑOS GONZÁLEZ" w:date="2022-11-05T12:18:00Z"/>
+        </w:rPr>
+        <w:pPrChange w:id="157" w:author="MIGUEL PAÑOS GONZÁLEZ" w:date="2022-11-05T12:18:00Z">
+          <w:pPr>
+            <w:pStyle w:val="Ttulo1"/>
+          </w:pPr>
+        </w:pPrChange>
+      </w:pPr>
+    </w:p>
+    <w:p>
+      <w:pPr>
+        <w:pStyle w:val="Ttulo1"/>
+      </w:pPr>
+      <w:bookmarkStart w:id="158" w:name="_Toc118543578"/>
       <w:r>
         <w:t>Enlace al repositorio de github</w:t>
       </w:r>
-      <w:bookmarkEnd w:id="79"/>
+      <w:bookmarkEnd w:id="158"/>
     </w:p>
     <w:p/>
     <w:p>
       <w:pPr>
         <w:rPr>
-          <w:ins w:id="80" w:author="MIGUEL PAÑOS GONZÁLEZ" w:date="2022-11-04T12:59:00Z"/>
+          <w:ins w:id="159" w:author="MIGUEL PAÑOS GONZÁLEZ [2]" w:date="2022-11-04T12:59:00Z"/>
         </w:rPr>
       </w:pPr>
       <w:r>
@@ -2369,16 +3107,15 @@
     <w:p>
       <w:pPr>
         <w:rPr>
-          <w:ins w:id="81" w:author="MIGUEL PAÑOS GONZÁLEZ" w:date="2022-11-04T13:00:00Z"/>
-        </w:rPr>
-      </w:pPr>
-      <w:ins w:id="82" w:author="MIGUEL PAÑOS GONZÁLEZ" w:date="2022-11-04T12:59:00Z">
-        <w:r>
-          <w:lastRenderedPageBreak/>
+          <w:ins w:id="160" w:author="MIGUEL PAÑOS GONZÁLEZ [2]" w:date="2022-11-04T13:00:00Z"/>
+        </w:rPr>
+      </w:pPr>
+      <w:ins w:id="161" w:author="MIGUEL PAÑOS GONZÁLEZ [2]" w:date="2022-11-04T12:59:00Z">
+        <w:r>
           <w:t>Para más como</w:t>
         </w:r>
       </w:ins>
-      <w:ins w:id="83" w:author="MIGUEL PAÑOS GONZÁLEZ" w:date="2022-11-04T13:00:00Z">
+      <w:ins w:id="162" w:author="MIGUEL PAÑOS GONZÁLEZ [2]" w:date="2022-11-04T13:00:00Z">
         <w:r>
           <w:t>didad, crearé un reléase en github para cada una de las entregas.</w:t>
         </w:r>
@@ -2387,10 +3124,10 @@
     <w:p>
       <w:pPr>
         <w:rPr>
-          <w:ins w:id="84" w:author="MIGUEL PAÑOS GONZÁLEZ" w:date="2022-11-04T13:01:00Z"/>
-        </w:rPr>
-      </w:pPr>
-      <w:ins w:id="85" w:author="MIGUEL PAÑOS GONZÁLEZ" w:date="2022-11-04T13:01:00Z">
+          <w:ins w:id="163" w:author="MIGUEL PAÑOS GONZÁLEZ [2]" w:date="2022-11-04T13:01:00Z"/>
+        </w:rPr>
+      </w:pPr>
+      <w:ins w:id="164" w:author="MIGUEL PAÑOS GONZÁLEZ [2]" w:date="2022-11-04T13:01:00Z">
         <w:r>
           <w:t>Adjunto el link a las releases de github junto al link al propio repositorio en el que estoy trabajando.</w:t>
         </w:r>
@@ -2399,17 +3136,17 @@
     <w:p>
       <w:pPr>
         <w:rPr>
-          <w:ins w:id="86" w:author="MIGUEL PAÑOS GONZÁLEZ" w:date="2022-11-04T13:01:00Z"/>
-        </w:rPr>
-      </w:pPr>
-    </w:p>
-    <w:p>
-      <w:pPr>
-        <w:rPr>
-          <w:del w:id="87" w:author="MIGUEL PAÑOS GONZÁLEZ" w:date="2022-11-04T13:01:00Z"/>
-        </w:rPr>
-      </w:pPr>
-      <w:ins w:id="88" w:author="MIGUEL PAÑOS GONZÁLEZ" w:date="2022-11-04T13:01:00Z">
+          <w:ins w:id="165" w:author="MIGUEL PAÑOS GONZÁLEZ [2]" w:date="2022-11-04T13:01:00Z"/>
+        </w:rPr>
+      </w:pPr>
+    </w:p>
+    <w:p>
+      <w:pPr>
+        <w:rPr>
+          <w:del w:id="166" w:author="MIGUEL PAÑOS GONZÁLEZ [2]" w:date="2022-11-04T13:01:00Z"/>
+        </w:rPr>
+      </w:pPr>
+      <w:ins w:id="167" w:author="MIGUEL PAÑOS GONZÁLEZ [2]" w:date="2022-11-04T13:01:00Z">
         <w:r>
           <w:fldChar w:fldCharType="begin"/>
         </w:r>
@@ -2434,7 +3171,7 @@
     <w:p>
       <w:pPr>
         <w:rPr>
-          <w:ins w:id="89" w:author="MIGUEL PAÑOS GONZÁLEZ" w:date="2022-10-10T12:39:00Z"/>
+          <w:ins w:id="168" w:author="MIGUEL PAÑOS GONZÁLEZ [2]" w:date="2022-10-10T12:39:00Z"/>
         </w:rPr>
       </w:pPr>
       <w:r>
@@ -2461,6 +3198,7 @@
         <w:jc w:val="both"/>
       </w:pPr>
     </w:p>
+    <w:bookmarkStart w:id="169" w:name="_Toc118543579" w:displacedByCustomXml="next"/>
     <w:sdt>
       <w:sdtPr>
         <w:rPr>
@@ -2483,6 +3221,7 @@
           <w:r>
             <w:t>Bibliografía</w:t>
           </w:r>
+          <w:bookmarkEnd w:id="169"/>
         </w:p>
         <w:p/>
         <w:sdt>
@@ -2607,18 +3346,18 @@
     <w:p>
       <w:pPr>
         <w:rPr>
-          <w:moveTo w:id="90" w:author="MIGUEL PAÑOS GONZÁLEZ" w:date="2022-10-10T12:32:00Z"/>
-        </w:rPr>
-      </w:pPr>
-    </w:p>
-    <w:moveToRangeEnd w:id="34"/>
-    <w:p>
-      <w:pPr>
-        <w:jc w:val="both"/>
-        <w:rPr>
-          <w:ins w:id="91" w:author="MIGUEL PAÑOS GONZÁLEZ" w:date="2022-10-10T12:29:00Z"/>
-        </w:rPr>
-        <w:pPrChange w:id="92" w:author="MIGUEL PAÑOS GONZÁLEZ" w:date="2022-10-10T12:30:00Z">
+          <w:moveTo w:id="170" w:author="MIGUEL PAÑOS GONZÁLEZ [2]" w:date="2022-10-10T12:32:00Z"/>
+        </w:rPr>
+      </w:pPr>
+    </w:p>
+    <w:moveToRangeEnd w:id="73"/>
+    <w:p>
+      <w:pPr>
+        <w:jc w:val="both"/>
+        <w:rPr>
+          <w:ins w:id="171" w:author="MIGUEL PAÑOS GONZÁLEZ [2]" w:date="2022-10-10T12:29:00Z"/>
+        </w:rPr>
+        <w:pPrChange w:id="172" w:author="MIGUEL PAÑOS GONZÁLEZ [2]" w:date="2022-10-10T12:30:00Z">
           <w:pPr/>
         </w:pPrChange>
       </w:pPr>
@@ -2627,17 +3366,17 @@
       <w:pPr>
         <w:jc w:val="both"/>
         <w:rPr>
-          <w:ins w:id="93" w:author="MIGUEL PAÑOS GONZÁLEZ" w:date="2022-10-10T12:30:00Z"/>
-        </w:rPr>
-      </w:pPr>
-    </w:p>
-    <w:p>
-      <w:pPr>
-        <w:jc w:val="both"/>
-        <w:rPr>
-          <w:ins w:id="94" w:author="MIGUEL PAÑOS GONZÁLEZ" w:date="2022-10-10T12:28:00Z"/>
-        </w:rPr>
-        <w:pPrChange w:id="95" w:author="MIGUEL PAÑOS GONZÁLEZ" w:date="2022-10-10T12:30:00Z">
+          <w:ins w:id="173" w:author="MIGUEL PAÑOS GONZÁLEZ [2]" w:date="2022-10-10T12:30:00Z"/>
+        </w:rPr>
+      </w:pPr>
+    </w:p>
+    <w:p>
+      <w:pPr>
+        <w:jc w:val="both"/>
+        <w:rPr>
+          <w:ins w:id="174" w:author="MIGUEL PAÑOS GONZÁLEZ [2]" w:date="2022-10-10T12:28:00Z"/>
+        </w:rPr>
+        <w:pPrChange w:id="175" w:author="MIGUEL PAÑOS GONZÁLEZ [2]" w:date="2022-10-10T12:30:00Z">
           <w:pPr/>
         </w:pPrChange>
       </w:pPr>
@@ -2645,7 +3384,7 @@
     <w:p>
       <w:pPr>
         <w:rPr>
-          <w:ins w:id="96" w:author="MIGUEL PAÑOS GONZÁLEZ" w:date="2022-10-10T12:25:00Z"/>
+          <w:ins w:id="176" w:author="MIGUEL PAÑOS GONZÁLEZ [2]" w:date="2022-10-10T12:25:00Z"/>
         </w:rPr>
       </w:pPr>
     </w:p>
@@ -2788,6 +3527,9 @@
 <file path=word/people.xml><?xml version="1.0" encoding="utf-8"?>
 <w15:people xmlns:wpc="http://schemas.microsoft.com/office/word/2010/wordprocessingCanvas" xmlns:cx="http://schemas.microsoft.com/office/drawing/2014/chartex" xmlns:cx1="http://schemas.microsoft.com/office/drawing/2015/9/8/chartex" xmlns:cx2="http://schemas.microsoft.com/office/drawing/2015/10/21/chartex" xmlns:cx3="http://schemas.microsoft.com/office/drawing/2016/5/9/chartex" xmlns:cx4="http://schemas.microsoft.com/office/drawing/2016/5/10/chartex" xmlns:cx5="http://schemas.microsoft.com/office/drawing/2016/5/11/chartex" xmlns:cx6="http://schemas.microsoft.com/office/drawing/2016/5/12/chartex" xmlns:cx7="http://schemas.microsoft.com/office/drawing/2016/5/13/chartex" xmlns:cx8="http://schemas.microsoft.com/office/drawing/2016/5/14/chartex" xmlns:mc="http://schemas.openxmlformats.org/markup-compatibility/2006" xmlns:aink="http://schemas.microsoft.com/office/drawing/2016/ink" xmlns:am3d="http://schemas.microsoft.com/office/drawing/2017/model3d" xmlns:o="urn:schemas-microsoft-com:office:office" xmlns:oel="http://schemas.microsoft.com/office/2019/extlst" xmlns:r="http://schemas.openxmlformats.org/officeDocument/2006/relationships" xmlns:m="http://schemas.openxmlformats.org/officeDocument/2006/math" xmlns:v="urn:schemas-microsoft-com:vml" xmlns:wp14="http://schemas.microsoft.com/office/word/2010/wordprocessingDrawing" xmlns:wp="http://schemas.openxmlformats.org/drawingml/2006/wordprocessingDrawing" xmlns:w10="urn:schemas-microsoft-com:office:word" xmlns:w="http://schemas.openxmlformats.org/wordprocessingml/2006/main" xmlns:w14="http://schemas.microsoft.com/office/word/2010/wordml" xmlns:w15="http://schemas.microsoft.com/office/word/2012/wordml" xmlns:w16cex="http://schemas.microsoft.com/office/word/2018/wordml/cex" xmlns:w16cid="http://schemas.microsoft.com/office/word/2016/wordml/cid" xmlns:w16="http://schemas.microsoft.com/office/word/2018/wordml" xmlns:w16sdtdh="http://schemas.microsoft.com/office/word/2020/wordml/sdtdatahash" xmlns:w16se="http://schemas.microsoft.com/office/word/2015/wordml/symex" xmlns:wpg="http://schemas.microsoft.com/office/word/2010/wordprocessingGroup" xmlns:wpi="http://schemas.microsoft.com/office/word/2010/wordprocessingInk" xmlns:wne="http://schemas.microsoft.com/office/word/2006/wordml" xmlns:wps="http://schemas.microsoft.com/office/word/2010/wordprocessingShape" mc:Ignorable="w14 w15 w16se w16cid w16 w16cex w16sdtdh wp14">
   <w15:person w15:author="MIGUEL PAÑOS GONZÁLEZ">
+    <w15:presenceInfo w15:providerId="None" w15:userId="MIGUEL PAÑOS GONZÁLEZ"/>
+  </w15:person>
+  <w15:person w15:author="MIGUEL PAÑOS GONZÁLEZ [2]">
     <w15:presenceInfo w15:providerId="AD" w15:userId="S::Miguel.Panos@alu.uclm.es::bbbe1dcb-7d4d-4655-a817-1894b3ec9a12"/>
   </w15:person>
 </w15:people>
@@ -3344,10 +4086,28 @@
     <w:autoRedefine/>
     <w:uiPriority w:val="39"/>
     <w:unhideWhenUsed/>
-    <w:rsid w:val="00DB1C69"/>
+    <w:rsid w:val="00512067"/>
     <w:pPr>
+      <w:tabs>
+        <w:tab w:val="right" w:leader="dot" w:pos="8494"/>
+      </w:tabs>
       <w:spacing w:after="100"/>
+      <w:pPrChange w:id="0" w:author="MIGUEL PAÑOS GONZÁLEZ" w:date="2022-11-05T12:25:00Z">
+        <w:pPr>
+          <w:spacing w:after="100" w:line="259" w:lineRule="auto"/>
+        </w:pPr>
+      </w:pPrChange>
     </w:pPr>
+    <w:rPr>
+      <w:rPrChange w:id="0" w:author="MIGUEL PAÑOS GONZÁLEZ" w:date="2022-11-05T12:25:00Z">
+        <w:rPr>
+          <w:rFonts w:asciiTheme="minorHAnsi" w:eastAsiaTheme="minorHAnsi" w:hAnsiTheme="minorHAnsi" w:cstheme="minorBidi"/>
+          <w:sz w:val="22"/>
+          <w:szCs w:val="22"/>
+          <w:lang w:val="es-ES" w:eastAsia="en-US" w:bidi="ar-SA"/>
+        </w:rPr>
+      </w:rPrChange>
+    </w:rPr>
   </w:style>
   <w:style w:type="paragraph" w:styleId="Bibliografa">
     <w:name w:val="Bibliography"/>

</xml_diff>